<commit_message>
Commit from GitHub Desktop
</commit_message>
<xml_diff>
--- a/RESUME.docx
+++ b/RESUME.docx
@@ -17,6 +17,15 @@
         </w:rPr>
         <w:t>Frank Q. Lou</w:t>
       </w:r>
+      <w:r>
+        <w:rPr>
+          <w:b/>
+          <w:sz w:val="38"/>
+        </w:rPr>
+        <w:t xml:space="preserve"> (Genband)</w:t>
+      </w:r>
+      <w:bookmarkStart w:id="0" w:name="_GoBack"/>
+      <w:bookmarkEnd w:id="0"/>
     </w:p>
     <w:p>
       <w:pPr>
@@ -948,8 +957,6 @@
               <w:spacing w:before="120"/>
               <w:jc w:val="center"/>
             </w:pPr>
-            <w:bookmarkStart w:id="0" w:name="_GoBack"/>
-            <w:bookmarkEnd w:id="0"/>
             <w:r>
               <w:t xml:space="preserve">ASP.NET, </w:t>
             </w:r>
@@ -8038,6 +8045,7 @@
     <w:lsdException w:name="HTML Preformatted" w:semiHidden="1" w:unhideWhenUsed="1"/>
     <w:lsdException w:name="HTML Typewriter" w:semiHidden="1" w:unhideWhenUsed="1"/>
     <w:lsdException w:name="HTML Variable" w:semiHidden="1" w:unhideWhenUsed="1"/>
+    <w:lsdException w:name="Normal Table" w:semiHidden="1" w:unhideWhenUsed="1"/>
     <w:lsdException w:name="No List" w:semiHidden="1" w:unhideWhenUsed="1"/>
     <w:lsdException w:name="Outline List 1" w:semiHidden="1" w:unhideWhenUsed="1"/>
     <w:lsdException w:name="Outline List 2" w:semiHidden="1" w:unhideWhenUsed="1"/>
@@ -8080,8 +8088,10 @@
     <w:lsdException w:name="Table Elegant" w:semiHidden="1" w:unhideWhenUsed="1"/>
     <w:lsdException w:name="Table Professional" w:semiHidden="1" w:unhideWhenUsed="1"/>
     <w:lsdException w:name="Table Subtle 1" w:semiHidden="1" w:unhideWhenUsed="1"/>
+    <w:lsdException w:name="Table Subtle 2" w:semiHidden="1" w:unhideWhenUsed="1"/>
     <w:lsdException w:name="Table Web 1" w:semiHidden="1" w:unhideWhenUsed="1"/>
     <w:lsdException w:name="Table Web 2" w:semiHidden="1" w:unhideWhenUsed="1"/>
+    <w:lsdException w:name="Table Web 3" w:semiHidden="1" w:unhideWhenUsed="1"/>
     <w:lsdException w:name="Balloon Text" w:semiHidden="1" w:unhideWhenUsed="1"/>
     <w:lsdException w:name="Table Theme" w:semiHidden="1" w:unhideWhenUsed="1"/>
     <w:lsdException w:name="Placeholder Text" w:semiHidden="1" w:uiPriority="99"/>

</xml_diff>